<commit_message>
handball no tech edits
</commit_message>
<xml_diff>
--- a/awsmit22/handball_module/module/handball_worksheet_answers_no_tech.docx
+++ b/awsmit22/handball_module/module/handball_worksheet_answers_no_tech.docx
@@ -1,6 +1,6 @@
 
 <file path=word/document.xml><?xml version="1.0" encoding="utf-8"?>
-<w:document xmlns:wpc="http://schemas.microsoft.com/office/word/2010/wordprocessingCanvas" xmlns:cx="http://schemas.microsoft.com/office/drawing/2014/chartex" xmlns:cx1="http://schemas.microsoft.com/office/drawing/2015/9/8/chartex" xmlns:cx2="http://schemas.microsoft.com/office/drawing/2015/10/21/chartex" xmlns:cx3="http://schemas.microsoft.com/office/drawing/2016/5/9/chartex" xmlns:cx4="http://schemas.microsoft.com/office/drawing/2016/5/10/chartex" xmlns:cx5="http://schemas.microsoft.com/office/drawing/2016/5/11/chartex" xmlns:cx6="http://schemas.microsoft.com/office/drawing/2016/5/12/chartex" xmlns:cx7="http://schemas.microsoft.com/office/drawing/2016/5/13/chartex" xmlns:cx8="http://schemas.microsoft.com/office/drawing/2016/5/14/chartex" xmlns:mc="http://schemas.openxmlformats.org/markup-compatibility/2006" xmlns:aink="http://schemas.microsoft.com/office/drawing/2016/ink" xmlns:am3d="http://schemas.microsoft.com/office/drawing/2017/model3d" xmlns:o="urn:schemas-microsoft-com:office:office" xmlns:oel="http://schemas.microsoft.com/office/2019/extlst" xmlns:r="http://schemas.openxmlformats.org/officeDocument/2006/relationships" xmlns:m="http://schemas.openxmlformats.org/officeDocument/2006/math" xmlns:v="urn:schemas-microsoft-com:vml" xmlns:wp14="http://schemas.microsoft.com/office/word/2010/wordprocessingDrawing" xmlns:wp="http://schemas.openxmlformats.org/drawingml/2006/wordprocessingDrawing" xmlns:w10="urn:schemas-microsoft-com:office:word" xmlns:w="http://schemas.openxmlformats.org/wordprocessingml/2006/main" xmlns:w14="http://schemas.microsoft.com/office/word/2010/wordml" xmlns:w15="http://schemas.microsoft.com/office/word/2012/wordml" xmlns:w16cex="http://schemas.microsoft.com/office/word/2018/wordml/cex" xmlns:w16cid="http://schemas.microsoft.com/office/word/2016/wordml/cid" xmlns:w16="http://schemas.microsoft.com/office/word/2018/wordml" xmlns:w16sdtdh="http://schemas.microsoft.com/office/word/2020/wordml/sdtdatahash" xmlns:w16se="http://schemas.microsoft.com/office/word/2015/wordml/symex" xmlns:wpg="http://schemas.microsoft.com/office/word/2010/wordprocessingGroup" xmlns:wpi="http://schemas.microsoft.com/office/word/2010/wordprocessingInk" xmlns:wne="http://schemas.microsoft.com/office/word/2006/wordml" xmlns:wps="http://schemas.microsoft.com/office/word/2010/wordprocessingShape" mc:Ignorable="w14 w15 w16se w16cid w16 w16cex w16sdtdh wp14">
+<w:document xmlns:wpc="http://schemas.microsoft.com/office/word/2010/wordprocessingCanvas" xmlns:cx="http://schemas.microsoft.com/office/drawing/2014/chartex" xmlns:cx1="http://schemas.microsoft.com/office/drawing/2015/9/8/chartex" xmlns:cx2="http://schemas.microsoft.com/office/drawing/2015/10/21/chartex" xmlns:cx3="http://schemas.microsoft.com/office/drawing/2016/5/9/chartex" xmlns:cx4="http://schemas.microsoft.com/office/drawing/2016/5/10/chartex" xmlns:cx5="http://schemas.microsoft.com/office/drawing/2016/5/11/chartex" xmlns:cx6="http://schemas.microsoft.com/office/drawing/2016/5/12/chartex" xmlns:cx7="http://schemas.microsoft.com/office/drawing/2016/5/13/chartex" xmlns:cx8="http://schemas.microsoft.com/office/drawing/2016/5/14/chartex" xmlns:mc="http://schemas.openxmlformats.org/markup-compatibility/2006" xmlns:aink="http://schemas.microsoft.com/office/drawing/2016/ink" xmlns:am3d="http://schemas.microsoft.com/office/drawing/2017/model3d" xmlns:o="urn:schemas-microsoft-com:office:office" xmlns:oel="http://schemas.microsoft.com/office/2019/extlst" xmlns:r="http://schemas.openxmlformats.org/officeDocument/2006/relationships" xmlns:m="http://schemas.openxmlformats.org/officeDocument/2006/math" xmlns:v="urn:schemas-microsoft-com:vml" xmlns:wp14="http://schemas.microsoft.com/office/word/2010/wordprocessingDrawing" xmlns:wp="http://schemas.openxmlformats.org/drawingml/2006/wordprocessingDrawing" xmlns:w10="urn:schemas-microsoft-com:office:word" xmlns:w="http://schemas.openxmlformats.org/wordprocessingml/2006/main" xmlns:w14="http://schemas.microsoft.com/office/word/2010/wordml" xmlns:w15="http://schemas.microsoft.com/office/word/2012/wordml" xmlns:w16cex="http://schemas.microsoft.com/office/word/2018/wordml/cex" xmlns:w16cid="http://schemas.microsoft.com/office/word/2016/wordml/cid" xmlns:w16="http://schemas.microsoft.com/office/word/2018/wordml" xmlns:w16du="http://schemas.microsoft.com/office/word/2023/wordml/word16du" xmlns:w16sdtdh="http://schemas.microsoft.com/office/word/2020/wordml/sdtdatahash" xmlns:w16se="http://schemas.microsoft.com/office/word/2015/wordml/symex" xmlns:wpg="http://schemas.microsoft.com/office/word/2010/wordprocessingGroup" xmlns:wpi="http://schemas.microsoft.com/office/word/2010/wordprocessingInk" xmlns:wne="http://schemas.microsoft.com/office/word/2006/wordml" xmlns:wps="http://schemas.microsoft.com/office/word/2010/wordprocessingShape" mc:Ignorable="w14 w15 w16se w16cid w16 w16cex w16sdtdh w16du wp14">
   <w:body>
     <w:p/>
     <w:p>
@@ -8,13 +8,98 @@
         <w:pStyle w:val="ListParagraph"/>
         <w:numPr>
           <w:ilvl w:val="0"/>
-          <w:numId w:val="1"/>
+          <w:numId w:val="2"/>
         </w:numPr>
       </w:pPr>
       <w:r>
-        <w:t xml:space="preserve">The below scatterplots show the mean HPI of each club against clubs’ mean penalties and offense. In comparing the two plots, what do you expect from the model: </w:t>
+        <w:t xml:space="preserve">The scatterplots below show the HPI of each player against clubs’ mean penalties and offense. In comparing the two plots, what do you expect the signs of </w:t>
       </w:r>
       <m:oMath>
+        <m:sSub>
+          <m:sSubPr>
+            <m:ctrlPr>
+              <w:rPr>
+                <w:rFonts w:ascii="Cambria Math" w:hAnsi="Cambria Math"/>
+                <w:i/>
+              </w:rPr>
+            </m:ctrlPr>
+          </m:sSubPr>
+          <m:e>
+            <m:r>
+              <w:rPr>
+                <w:rFonts w:ascii="Cambria Math" w:hAnsi="Cambria Math"/>
+              </w:rPr>
+              <m:t>β</m:t>
+            </m:r>
+          </m:e>
+          <m:sub>
+            <m:r>
+              <w:rPr>
+                <w:rFonts w:ascii="Cambria Math" w:hAnsi="Cambria Math"/>
+              </w:rPr>
+              <m:t>1</m:t>
+            </m:r>
+          </m:sub>
+        </m:sSub>
+      </m:oMath>
+      <w:r>
+        <w:t xml:space="preserve"> and </w:t>
+      </w:r>
+      <m:oMath>
+        <m:sSub>
+          <m:sSubPr>
+            <m:ctrlPr>
+              <w:rPr>
+                <w:rFonts w:ascii="Cambria Math" w:hAnsi="Cambria Math"/>
+                <w:i/>
+              </w:rPr>
+            </m:ctrlPr>
+          </m:sSubPr>
+          <m:e>
+            <m:r>
+              <w:rPr>
+                <w:rFonts w:ascii="Cambria Math" w:hAnsi="Cambria Math"/>
+              </w:rPr>
+              <m:t>β</m:t>
+            </m:r>
+          </m:e>
+          <m:sub>
+            <m:r>
+              <w:rPr>
+                <w:rFonts w:ascii="Cambria Math" w:hAnsi="Cambria Math"/>
+              </w:rPr>
+              <m:t>2</m:t>
+            </m:r>
+          </m:sub>
+        </m:sSub>
+      </m:oMath>
+      <w:r>
+        <w:rPr>
+          <w:rFonts w:eastAsiaTheme="minorEastAsia"/>
+        </w:rPr>
+        <w:t xml:space="preserve"> to be in the model: </w:t>
+      </w:r>
+      <m:oMath>
+        <m:acc>
+          <m:accPr>
+            <m:ctrlPr>
+              <w:rPr>
+                <w:rFonts w:ascii="Cambria Math" w:hAnsi="Cambria Math"/>
+              </w:rPr>
+            </m:ctrlPr>
+          </m:accPr>
+          <m:e>
+            <m:r>
+              <m:rPr>
+                <m:sty m:val="p"/>
+              </m:rPr>
+              <w:rPr>
+                <w:rFonts w:ascii="Cambria Math" w:hAnsi="Cambria Math"/>
+              </w:rPr>
+              <m:t>HPI</m:t>
+            </m:r>
+          </m:e>
+        </m:acc>
         <m:r>
           <m:rPr>
             <m:sty m:val="p"/>
@@ -22,15 +107,132 @@
           <w:rPr>
             <w:rFonts w:ascii="Cambria Math" w:hAnsi="Cambria Math"/>
           </w:rPr>
-          <m:t>HPI = total_offense + total_penalties</m:t>
+          <m:t xml:space="preserve"> = </m:t>
+        </m:r>
+        <m:sSub>
+          <m:sSubPr>
+            <m:ctrlPr>
+              <w:rPr>
+                <w:rFonts w:ascii="Cambria Math" w:hAnsi="Cambria Math"/>
+              </w:rPr>
+            </m:ctrlPr>
+          </m:sSubPr>
+          <m:e>
+            <m:r>
+              <w:rPr>
+                <w:rFonts w:ascii="Cambria Math" w:hAnsi="Cambria Math"/>
+              </w:rPr>
+              <m:t>β</m:t>
+            </m:r>
+          </m:e>
+          <m:sub>
+            <m:r>
+              <w:rPr>
+                <w:rFonts w:ascii="Cambria Math" w:hAnsi="Cambria Math"/>
+              </w:rPr>
+              <m:t>0</m:t>
+            </m:r>
+          </m:sub>
+        </m:sSub>
+        <m:r>
+          <w:rPr>
+            <w:rFonts w:ascii="Cambria Math" w:hAnsi="Cambria Math"/>
+          </w:rPr>
+          <m:t>+</m:t>
+        </m:r>
+        <m:sSub>
+          <m:sSubPr>
+            <m:ctrlPr>
+              <w:rPr>
+                <w:rFonts w:ascii="Cambria Math" w:hAnsi="Cambria Math"/>
+              </w:rPr>
+            </m:ctrlPr>
+          </m:sSubPr>
+          <m:e>
+            <m:r>
+              <w:rPr>
+                <w:rFonts w:ascii="Cambria Math" w:hAnsi="Cambria Math"/>
+              </w:rPr>
+              <m:t>β</m:t>
+            </m:r>
+          </m:e>
+          <m:sub>
+            <m:r>
+              <w:rPr>
+                <w:rFonts w:ascii="Cambria Math" w:hAnsi="Cambria Math"/>
+              </w:rPr>
+              <m:t>1</m:t>
+            </m:r>
+          </m:sub>
+        </m:sSub>
+        <m:r>
+          <m:rPr>
+            <m:sty m:val="p"/>
+          </m:rPr>
+          <w:rPr>
+            <w:rFonts w:ascii="Cambria Math" w:hAnsi="Cambria Math"/>
+          </w:rPr>
+          <m:t>total_offense</m:t>
+        </m:r>
+        <m:r>
+          <m:rPr>
+            <m:sty m:val="p"/>
+          </m:rPr>
+          <w:rPr>
+            <w:rFonts w:ascii="Cambria Math" w:hAnsi="Cambria Math"/>
+          </w:rPr>
+          <m:t>+</m:t>
+        </m:r>
+        <m:sSub>
+          <m:sSubPr>
+            <m:ctrlPr>
+              <w:rPr>
+                <w:rFonts w:ascii="Cambria Math" w:hAnsi="Cambria Math"/>
+              </w:rPr>
+            </m:ctrlPr>
+          </m:sSubPr>
+          <m:e>
+            <m:r>
+              <w:rPr>
+                <w:rFonts w:ascii="Cambria Math" w:hAnsi="Cambria Math"/>
+              </w:rPr>
+              <m:t>β</m:t>
+            </m:r>
+          </m:e>
+          <m:sub>
+            <m:r>
+              <w:rPr>
+                <w:rFonts w:ascii="Cambria Math" w:hAnsi="Cambria Math"/>
+              </w:rPr>
+              <m:t>2</m:t>
+            </m:r>
+          </m:sub>
+        </m:sSub>
+        <m:r>
+          <m:rPr>
+            <m:sty m:val="p"/>
+          </m:rPr>
+          <w:rPr>
+            <w:rFonts w:ascii="Cambria Math" w:hAnsi="Cambria Math"/>
+          </w:rPr>
+          <m:t xml:space="preserve"> </m:t>
+        </m:r>
+        <m:r>
+          <m:rPr>
+            <m:sty m:val="p"/>
+          </m:rPr>
+          <w:rPr>
+            <w:rFonts w:ascii="Cambria Math" w:hAnsi="Cambria Math"/>
+          </w:rPr>
+          <m:t>total_offense</m:t>
+        </m:r>
+        <m:r>
+          <w:rPr>
+            <w:rFonts w:ascii="Cambria Math" w:eastAsiaTheme="minorEastAsia" w:hAnsi="Cambria Math"/>
+          </w:rPr>
+          <m:t>+ε ?</m:t>
         </m:r>
       </m:oMath>
-      <w:r>
-        <w:rPr>
-          <w:rFonts w:eastAsiaTheme="minorEastAsia"/>
-        </w:rPr>
-        <w:t>?</w:t>
-      </w:r>
     </w:p>
     <w:p/>
     <w:p>
@@ -39,10 +241,10 @@
           <w:noProof/>
         </w:rPr>
         <w:drawing>
-          <wp:inline distT="0" distB="0" distL="0" distR="0" wp14:anchorId="31B8F5FF" wp14:editId="2B6AF25F">
-            <wp:extent cx="2391191" cy="1976718"/>
-            <wp:effectExtent l="0" t="0" r="0" b="5080"/>
-            <wp:docPr id="141748304" name="Picture 3" descr="A graph with a line and a blue line&#10;&#10;Description automatically generated"/>
+          <wp:inline distT="0" distB="0" distL="0" distR="0" wp14:anchorId="1F9A9209" wp14:editId="1D178DD8">
+            <wp:extent cx="3206155" cy="1809115"/>
+            <wp:effectExtent l="0" t="0" r="0" b="0"/>
+            <wp:docPr id="310140959" name="Picture 3" descr="A graph with black dots and blue line&#10;&#10;Description automatically generated"/>
             <wp:cNvGraphicFramePr>
               <a:graphicFrameLocks xmlns:a="http://schemas.openxmlformats.org/drawingml/2006/main" noChangeAspect="1"/>
             </wp:cNvGraphicFramePr>
@@ -50,11 +252,11 @@
               <a:graphicData uri="http://schemas.openxmlformats.org/drawingml/2006/picture">
                 <pic:pic xmlns:pic="http://schemas.openxmlformats.org/drawingml/2006/picture">
                   <pic:nvPicPr>
-                    <pic:cNvPr id="141748304" name="Picture 3" descr="A graph with a line and a blue line&#10;&#10;Description automatically generated"/>
+                    <pic:cNvPr id="310140959" name="Picture 3" descr="A graph with black dots and blue line&#10;&#10;Description automatically generated"/>
                     <pic:cNvPicPr/>
                   </pic:nvPicPr>
                   <pic:blipFill>
-                    <a:blip r:embed="rId7" cstate="print">
+                    <a:blip r:embed="rId7">
                       <a:extLst>
                         <a:ext uri="{28A0092B-C50C-407E-A947-70E740481C1C}">
                           <a14:useLocalDpi xmlns:a14="http://schemas.microsoft.com/office/drawing/2010/main" val="0"/>
@@ -68,7 +270,7 @@
                   <pic:spPr>
                     <a:xfrm>
                       <a:off x="0" y="0"/>
-                      <a:ext cx="2397778" cy="1982164"/>
+                      <a:ext cx="3222886" cy="1818556"/>
                     </a:xfrm>
                     <a:prstGeom prst="rect">
                       <a:avLst/>
@@ -85,10 +287,10 @@
           <w:noProof/>
         </w:rPr>
         <w:drawing>
-          <wp:inline distT="0" distB="0" distL="0" distR="0" wp14:anchorId="72B52C08" wp14:editId="7F062FF6">
-            <wp:extent cx="2407458" cy="1990165"/>
-            <wp:effectExtent l="0" t="0" r="5715" b="3810"/>
-            <wp:docPr id="906420566" name="Picture 4" descr="A graph with a line and dots&#10;&#10;Description automatically generated"/>
+          <wp:inline distT="0" distB="0" distL="0" distR="0" wp14:anchorId="6085E821" wp14:editId="11BF3225">
+            <wp:extent cx="2723555" cy="1805940"/>
+            <wp:effectExtent l="0" t="0" r="0" b="0"/>
+            <wp:docPr id="316439881" name="Picture 4" descr="A graph with a line and a blue line&#10;&#10;Description automatically generated"/>
             <wp:cNvGraphicFramePr>
               <a:graphicFrameLocks xmlns:a="http://schemas.openxmlformats.org/drawingml/2006/main" noChangeAspect="1"/>
             </wp:cNvGraphicFramePr>
@@ -96,11 +298,11 @@
               <a:graphicData uri="http://schemas.openxmlformats.org/drawingml/2006/picture">
                 <pic:pic xmlns:pic="http://schemas.openxmlformats.org/drawingml/2006/picture">
                   <pic:nvPicPr>
-                    <pic:cNvPr id="906420566" name="Picture 4" descr="A graph with a line and dots&#10;&#10;Description automatically generated"/>
+                    <pic:cNvPr id="316439881" name="Picture 4" descr="A graph with a line and a blue line&#10;&#10;Description automatically generated"/>
                     <pic:cNvPicPr/>
                   </pic:nvPicPr>
                   <pic:blipFill>
-                    <a:blip r:embed="rId8" cstate="print">
+                    <a:blip r:embed="rId8">
                       <a:extLst>
                         <a:ext uri="{28A0092B-C50C-407E-A947-70E740481C1C}">
                           <a14:useLocalDpi xmlns:a14="http://schemas.microsoft.com/office/drawing/2010/main" val="0"/>
@@ -114,7 +316,7 @@
                   <pic:spPr>
                     <a:xfrm>
                       <a:off x="0" y="0"/>
-                      <a:ext cx="2415090" cy="1996474"/>
+                      <a:ext cx="2768234" cy="1835566"/>
                     </a:xfrm>
                     <a:prstGeom prst="rect">
                       <a:avLst/>
@@ -138,7 +340,115 @@
         <w:rPr>
           <w:color w:val="FF0000"/>
         </w:rPr>
-        <w:t xml:space="preserve">Given that the regression line in the club_hpi against club_penalties have a negative slope, I expect the coefficient for club_penalties to be negative. Since the regression line in the club_hpi against club_offense plot has a positive slope, I expect club_offense to have a positive coefficient. </w:t>
+        <w:t xml:space="preserve">Given that the regression line in the </w:t>
+      </w:r>
+      <w:r>
+        <w:rPr>
+          <w:color w:val="FF0000"/>
+        </w:rPr>
+        <w:t>HPI</w:t>
+      </w:r>
+      <w:r>
+        <w:rPr>
+          <w:color w:val="FF0000"/>
+        </w:rPr>
+        <w:t xml:space="preserve"> against </w:t>
+      </w:r>
+      <w:r>
+        <w:rPr>
+          <w:color w:val="FF0000"/>
+        </w:rPr>
+        <w:t>penalties</w:t>
+      </w:r>
+      <w:r>
+        <w:rPr>
+          <w:color w:val="FF0000"/>
+        </w:rPr>
+        <w:t xml:space="preserve"> </w:t>
+      </w:r>
+      <w:r>
+        <w:rPr>
+          <w:color w:val="FF0000"/>
+        </w:rPr>
+        <w:t>has</w:t>
+      </w:r>
+      <w:r>
+        <w:rPr>
+          <w:color w:val="FF0000"/>
+        </w:rPr>
+        <w:t xml:space="preserve"> a</w:t>
+      </w:r>
+      <w:r>
+        <w:rPr>
+          <w:color w:val="FF0000"/>
+        </w:rPr>
+        <w:t xml:space="preserve">n even </w:t>
+      </w:r>
+      <w:r>
+        <w:rPr>
+          <w:color w:val="FF0000"/>
+        </w:rPr>
+        <w:t xml:space="preserve">slope, I expect the coefficient for </w:t>
+      </w:r>
+      <w:r>
+        <w:rPr>
+          <w:color w:val="FF0000"/>
+        </w:rPr>
+        <w:t>total</w:t>
+      </w:r>
+      <w:r>
+        <w:rPr>
+          <w:color w:val="FF0000"/>
+        </w:rPr>
+        <w:t xml:space="preserve">_penalties to be </w:t>
+      </w:r>
+      <w:r>
+        <w:rPr>
+          <w:color w:val="FF0000"/>
+        </w:rPr>
+        <w:t>zero</w:t>
+      </w:r>
+      <w:r>
+        <w:rPr>
+          <w:color w:val="FF0000"/>
+        </w:rPr>
+        <w:t xml:space="preserve">. Since the regression line in the </w:t>
+      </w:r>
+      <w:r>
+        <w:rPr>
+          <w:color w:val="FF0000"/>
+        </w:rPr>
+        <w:t>HPI</w:t>
+      </w:r>
+      <w:r>
+        <w:rPr>
+          <w:color w:val="FF0000"/>
+        </w:rPr>
+        <w:t xml:space="preserve"> against </w:t>
+      </w:r>
+      <w:r>
+        <w:rPr>
+          <w:color w:val="FF0000"/>
+        </w:rPr>
+        <w:t>total</w:t>
+      </w:r>
+      <w:r>
+        <w:rPr>
+          <w:color w:val="FF0000"/>
+        </w:rPr>
+        <w:t xml:space="preserve">_offense plot has a positive slope, I expect </w:t>
+      </w:r>
+      <w:r>
+        <w:rPr>
+          <w:color w:val="FF0000"/>
+        </w:rPr>
+        <w:t>total</w:t>
+      </w:r>
+      <w:r>
+        <w:rPr>
+          <w:color w:val="FF0000"/>
+        </w:rPr>
+        <w:t xml:space="preserve">_offense to have a positive coefficient. </w:t>
       </w:r>
     </w:p>
     <w:p/>
@@ -148,37 +458,16 @@
         <w:pStyle w:val="ListParagraph"/>
         <w:numPr>
           <w:ilvl w:val="0"/>
-          <w:numId w:val="1"/>
+          <w:numId w:val="2"/>
         </w:numPr>
       </w:pPr>
       <w:r>
         <w:t xml:space="preserve"> </w:t>
       </w:r>
       <w:r>
-        <w:t xml:space="preserve">Below is a table of the coefficients </w:t>
-      </w:r>
-      <w:r>
-        <w:t>of</w:t>
-      </w:r>
-      <w:r>
-        <w:t xml:space="preserve"> the model</w:t>
-      </w:r>
-      <w:r>
-        <w:t>:</w:t>
-      </w:r>
-      <w:r>
-        <w:t xml:space="preserve"> </w:t>
+        <w:t xml:space="preserve">Using the values provided in this summary table, interpret </w:t>
       </w:r>
       <m:oMath>
-        <m:r>
-          <m:rPr>
-            <m:sty m:val="p"/>
-          </m:rPr>
-          <w:rPr>
-            <w:rFonts w:ascii="Cambria Math" w:hAnsi="Cambria Math"/>
-          </w:rPr>
-          <m:t>HPI =</m:t>
-        </m:r>
         <m:sSub>
           <m:sSubPr>
             <m:ctrlPr>
@@ -203,7 +492,140 @@
               <w:rPr>
                 <w:rFonts w:ascii="Cambria Math" w:hAnsi="Cambria Math"/>
               </w:rPr>
-              <m:t>total_offense</m:t>
+              <m:t>1</m:t>
+            </m:r>
+          </m:sub>
+        </m:sSub>
+      </m:oMath>
+      <w:r>
+        <w:t xml:space="preserve"> and </w:t>
+      </w:r>
+      <m:oMath>
+        <m:sSub>
+          <m:sSubPr>
+            <m:ctrlPr>
+              <w:rPr>
+                <w:rFonts w:ascii="Cambria Math" w:hAnsi="Cambria Math"/>
+              </w:rPr>
+            </m:ctrlPr>
+          </m:sSubPr>
+          <m:e>
+            <m:r>
+              <w:rPr>
+                <w:rFonts w:ascii="Cambria Math" w:hAnsi="Cambria Math"/>
+              </w:rPr>
+              <m:t>β</m:t>
+            </m:r>
+          </m:e>
+          <m:sub>
+            <m:r>
+              <m:rPr>
+                <m:sty m:val="p"/>
+              </m:rPr>
+              <w:rPr>
+                <w:rFonts w:ascii="Cambria Math" w:hAnsi="Cambria Math"/>
+              </w:rPr>
+              <m:t>2</m:t>
+            </m:r>
+          </m:sub>
+        </m:sSub>
+      </m:oMath>
+      <w:r>
+        <w:t xml:space="preserve"> in the context of </w:t>
+      </w:r>
+      <w:r>
+        <w:rPr>
+          <w:i/>
+          <w:iCs/>
+        </w:rPr>
+        <w:t>HPI</w:t>
+      </w:r>
+      <w:r>
+        <w:t xml:space="preserve"> for the model: </w:t>
+      </w:r>
+      <m:oMath>
+        <m:acc>
+          <m:accPr>
+            <m:ctrlPr>
+              <w:rPr>
+                <w:rFonts w:ascii="Cambria Math" w:hAnsi="Cambria Math"/>
+              </w:rPr>
+            </m:ctrlPr>
+          </m:accPr>
+          <m:e>
+            <m:r>
+              <m:rPr>
+                <m:sty m:val="p"/>
+              </m:rPr>
+              <w:rPr>
+                <w:rFonts w:ascii="Cambria Math" w:hAnsi="Cambria Math"/>
+              </w:rPr>
+              <m:t>HPI</m:t>
+            </m:r>
+          </m:e>
+        </m:acc>
+        <m:r>
+          <m:rPr>
+            <m:sty m:val="p"/>
+          </m:rPr>
+          <w:rPr>
+            <w:rFonts w:ascii="Cambria Math" w:hAnsi="Cambria Math"/>
+          </w:rPr>
+          <m:t>=</m:t>
+        </m:r>
+        <m:sSub>
+          <m:sSubPr>
+            <m:ctrlPr>
+              <w:rPr>
+                <w:rFonts w:ascii="Cambria Math" w:hAnsi="Cambria Math"/>
+              </w:rPr>
+            </m:ctrlPr>
+          </m:sSubPr>
+          <m:e>
+            <m:r>
+              <w:rPr>
+                <w:rFonts w:ascii="Cambria Math" w:hAnsi="Cambria Math"/>
+              </w:rPr>
+              <m:t>β</m:t>
+            </m:r>
+          </m:e>
+          <m:sub>
+            <m:r>
+              <w:rPr>
+                <w:rFonts w:ascii="Cambria Math" w:hAnsi="Cambria Math"/>
+              </w:rPr>
+              <m:t>0</m:t>
+            </m:r>
+          </m:sub>
+        </m:sSub>
+        <m:r>
+          <w:rPr>
+            <w:rFonts w:ascii="Cambria Math" w:hAnsi="Cambria Math"/>
+          </w:rPr>
+          <m:t>+</m:t>
+        </m:r>
+        <m:sSub>
+          <m:sSubPr>
+            <m:ctrlPr>
+              <w:rPr>
+                <w:rFonts w:ascii="Cambria Math" w:hAnsi="Cambria Math"/>
+              </w:rPr>
+            </m:ctrlPr>
+          </m:sSubPr>
+          <m:e>
+            <m:r>
+              <w:rPr>
+                <w:rFonts w:ascii="Cambria Math" w:hAnsi="Cambria Math"/>
+              </w:rPr>
+              <m:t>β</m:t>
+            </m:r>
+          </m:e>
+          <m:sub>
+            <m:r>
+              <w:rPr>
+                <w:rFonts w:ascii="Cambria Math" w:hAnsi="Cambria Math"/>
+              </w:rPr>
+              <m:t>1</m:t>
             </m:r>
           </m:sub>
         </m:sSub>
@@ -214,7 +636,7 @@
           <w:rPr>
             <w:rFonts w:ascii="Cambria Math" w:hAnsi="Cambria Math"/>
           </w:rPr>
-          <m:t>+</m:t>
+          <m:t>total_offense+</m:t>
         </m:r>
         <m:sSub>
           <m:sSubPr>
@@ -234,34 +656,43 @@
           </m:e>
           <m:sub>
             <m:r>
-              <m:rPr>
-                <m:sty m:val="p"/>
-              </m:rPr>
-              <w:rPr>
-                <w:rFonts w:ascii="Cambria Math" w:hAnsi="Cambria Math"/>
-              </w:rPr>
-              <m:t>total_penalties</m:t>
+              <w:rPr>
+                <w:rFonts w:ascii="Cambria Math" w:hAnsi="Cambria Math"/>
+              </w:rPr>
+              <m:t>2</m:t>
             </m:r>
           </m:sub>
         </m:sSub>
+        <m:r>
+          <m:rPr>
+            <m:sty m:val="p"/>
+          </m:rPr>
+          <w:rPr>
+            <w:rFonts w:ascii="Cambria Math" w:hAnsi="Cambria Math"/>
+          </w:rPr>
+          <m:t xml:space="preserve"> total_penalties</m:t>
+        </m:r>
+        <m:r>
+          <w:rPr>
+            <w:rFonts w:ascii="Cambria Math" w:hAnsi="Cambria Math"/>
+          </w:rPr>
+          <m:t>+ε.</m:t>
+        </m:r>
       </m:oMath>
     </w:p>
     <w:p>
-      <w:pPr>
-        <w:ind w:left="720"/>
-      </w:pPr>
       <w:r>
         <w:rPr>
           <w:noProof/>
         </w:rPr>
         <w:drawing>
-          <wp:anchor distT="0" distB="0" distL="114300" distR="114300" simplePos="0" relativeHeight="251660288" behindDoc="0" locked="0" layoutInCell="1" allowOverlap="1" wp14:anchorId="318CAB3A" wp14:editId="7C9199A6">
+          <wp:anchor distT="0" distB="0" distL="114300" distR="114300" simplePos="0" relativeHeight="251660288" behindDoc="0" locked="0" layoutInCell="1" allowOverlap="1" wp14:anchorId="318CAB3A" wp14:editId="0CF2A405">
             <wp:simplePos x="0" y="0"/>
             <wp:positionH relativeFrom="column">
-              <wp:posOffset>2915285</wp:posOffset>
+              <wp:posOffset>2800985</wp:posOffset>
             </wp:positionH>
             <wp:positionV relativeFrom="paragraph">
-              <wp:posOffset>308573</wp:posOffset>
+              <wp:posOffset>31750</wp:posOffset>
             </wp:positionV>
             <wp:extent cx="3738282" cy="951217"/>
             <wp:effectExtent l="0" t="0" r="0" b="1905"/>
@@ -318,78 +749,6 @@
           </wp:anchor>
         </w:drawing>
       </w:r>
-      <w:r>
-        <w:t>Using the values provided, i</w:t>
-      </w:r>
-      <w:r>
-        <w:t xml:space="preserve">nterpret </w:t>
-      </w:r>
-      <m:oMath>
-        <m:sSub>
-          <m:sSubPr>
-            <m:ctrlPr>
-              <w:rPr>
-                <w:rFonts w:ascii="Cambria Math" w:hAnsi="Cambria Math"/>
-              </w:rPr>
-            </m:ctrlPr>
-          </m:sSubPr>
-          <m:e>
-            <m:r>
-              <w:rPr>
-                <w:rFonts w:ascii="Cambria Math" w:hAnsi="Cambria Math"/>
-              </w:rPr>
-              <m:t>β</m:t>
-            </m:r>
-          </m:e>
-          <m:sub>
-            <m:r>
-              <m:rPr>
-                <m:sty m:val="p"/>
-              </m:rPr>
-              <w:rPr>
-                <w:rFonts w:ascii="Cambria Math" w:hAnsi="Cambria Math"/>
-              </w:rPr>
-              <m:t>total_offense</m:t>
-            </m:r>
-          </m:sub>
-        </m:sSub>
-      </m:oMath>
-      <w:r>
-        <w:t xml:space="preserve"> and </w:t>
-      </w:r>
-      <m:oMath>
-        <m:sSub>
-          <m:sSubPr>
-            <m:ctrlPr>
-              <w:rPr>
-                <w:rFonts w:ascii="Cambria Math" w:hAnsi="Cambria Math"/>
-              </w:rPr>
-            </m:ctrlPr>
-          </m:sSubPr>
-          <m:e>
-            <m:r>
-              <w:rPr>
-                <w:rFonts w:ascii="Cambria Math" w:hAnsi="Cambria Math"/>
-              </w:rPr>
-              <m:t>β</m:t>
-            </m:r>
-          </m:e>
-          <m:sub>
-            <m:r>
-              <m:rPr>
-                <m:sty m:val="p"/>
-              </m:rPr>
-              <w:rPr>
-                <w:rFonts w:ascii="Cambria Math" w:hAnsi="Cambria Math"/>
-              </w:rPr>
-              <m:t>total_penalties</m:t>
-            </m:r>
-          </m:sub>
-        </m:sSub>
-      </m:oMath>
-      <w:r>
-        <w:t xml:space="preserve"> in the context of HPI. </w:t>
-      </w:r>
     </w:p>
     <w:p>
       <w:pPr>
@@ -474,19 +833,37 @@
         <w:pStyle w:val="ListParagraph"/>
         <w:numPr>
           <w:ilvl w:val="0"/>
-          <w:numId w:val="1"/>
+          <w:numId w:val="2"/>
         </w:numPr>
       </w:pPr>
       <w:r>
+        <w:lastRenderedPageBreak/>
         <w:t xml:space="preserve"> </w:t>
       </w:r>
       <w:r>
-        <w:t xml:space="preserve">Using calculations, fill in the rest of the below ANOVA table and </w:t>
-      </w:r>
-      <w:r>
-        <w:t xml:space="preserve">perform an ANOVA test to assess the overall fit of </w:t>
+        <w:t xml:space="preserve">Using calculations, fill in the below ANOVA table and perform an ANOVA test to assess the overall fit of the model: </w:t>
       </w:r>
       <m:oMath>
+        <m:acc>
+          <m:accPr>
+            <m:ctrlPr>
+              <w:rPr>
+                <w:rFonts w:ascii="Cambria Math" w:hAnsi="Cambria Math"/>
+              </w:rPr>
+            </m:ctrlPr>
+          </m:accPr>
+          <m:e>
+            <m:r>
+              <m:rPr>
+                <m:sty m:val="p"/>
+              </m:rPr>
+              <w:rPr>
+                <w:rFonts w:ascii="Cambria Math" w:hAnsi="Cambria Math"/>
+              </w:rPr>
+              <m:t>HPI</m:t>
+            </m:r>
+          </m:e>
+        </m:acc>
         <m:r>
           <m:rPr>
             <m:sty m:val="p"/>
@@ -494,61 +871,13 @@
           <w:rPr>
             <w:rFonts w:ascii="Cambria Math" w:hAnsi="Cambria Math"/>
           </w:rPr>
-          <m:t>HPI = total_offense + total_penalties</m:t>
+          <m:t>=</m:t>
         </m:r>
-      </m:oMath>
-      <w:r>
-        <w:t xml:space="preserve">. </w:t>
-      </w:r>
-    </w:p>
-    <w:p>
-      <w:pPr>
-        <w:pStyle w:val="ListParagraph"/>
-        <w:rPr>
-          <w:color w:val="FF0000"/>
-          <w:lang w:val="nb-NO"/>
-        </w:rPr>
-      </w:pPr>
-      <w:r>
-        <w:rPr>
-          <w:b/>
-          <w:bCs/>
-          <w:lang w:val="nb-NO"/>
-        </w:rPr>
-        <w:t>H</w:t>
-      </w:r>
-      <w:r>
-        <w:rPr>
-          <w:b/>
-          <w:bCs/>
-          <w:vertAlign w:val="subscript"/>
-          <w:lang w:val="nb-NO"/>
-        </w:rPr>
-        <w:t>0</w:t>
-      </w:r>
-      <w:r>
-        <w:rPr>
-          <w:b/>
-          <w:bCs/>
-          <w:lang w:val="nb-NO"/>
-        </w:rPr>
-        <w:t xml:space="preserve">: </w:t>
-      </w:r>
-      <w:r>
-        <w:rPr>
-          <w:color w:val="FF0000"/>
-          <w:lang w:val="nb-NO"/>
-        </w:rPr>
-        <w:t xml:space="preserve"> </w:t>
-      </w:r>
-      <m:oMath>
         <m:sSub>
           <m:sSubPr>
             <m:ctrlPr>
               <w:rPr>
                 <w:rFonts w:ascii="Cambria Math" w:hAnsi="Cambria Math"/>
-                <w:i/>
-                <w:color w:val="FF0000"/>
               </w:rPr>
             </m:ctrlPr>
           </m:sSubPr>
@@ -556,7 +885,6 @@
             <m:r>
               <w:rPr>
                 <w:rFonts w:ascii="Cambria Math" w:hAnsi="Cambria Math"/>
-                <w:color w:val="FF0000"/>
               </w:rPr>
               <m:t>β</m:t>
             </m:r>
@@ -565,24 +893,181 @@
             <m:r>
               <w:rPr>
                 <w:rFonts w:ascii="Cambria Math" w:hAnsi="Cambria Math"/>
-                <w:color w:val="FF0000"/>
-              </w:rPr>
-              <m:t>total</m:t>
+              </w:rPr>
+              <m:t>0</m:t>
             </m:r>
+          </m:sub>
+        </m:sSub>
+        <m:r>
+          <w:rPr>
+            <w:rFonts w:ascii="Cambria Math" w:hAnsi="Cambria Math"/>
+          </w:rPr>
+          <m:t>+</m:t>
+        </m:r>
+        <m:sSub>
+          <m:sSubPr>
+            <m:ctrlPr>
+              <w:rPr>
+                <w:rFonts w:ascii="Cambria Math" w:hAnsi="Cambria Math"/>
+              </w:rPr>
+            </m:ctrlPr>
+          </m:sSubPr>
+          <m:e>
             <m:r>
               <w:rPr>
                 <w:rFonts w:ascii="Cambria Math" w:hAnsi="Cambria Math"/>
-                <w:color w:val="FF0000"/>
-                <w:lang w:val="nb-NO"/>
-              </w:rPr>
-              <m:t>_</m:t>
+              </w:rPr>
+              <m:t>β</m:t>
             </m:r>
+          </m:e>
+          <m:sub>
             <m:r>
               <w:rPr>
                 <w:rFonts w:ascii="Cambria Math" w:hAnsi="Cambria Math"/>
-                <w:color w:val="FF0000"/>
-              </w:rPr>
-              <m:t>offense</m:t>
+              </w:rPr>
+              <m:t>1</m:t>
+            </m:r>
+          </m:sub>
+        </m:sSub>
+        <m:r>
+          <m:rPr>
+            <m:sty m:val="p"/>
+          </m:rPr>
+          <w:rPr>
+            <w:rFonts w:ascii="Cambria Math" w:hAnsi="Cambria Math"/>
+          </w:rPr>
+          <m:t>total_offense</m:t>
+        </m:r>
+        <m:r>
+          <m:rPr>
+            <m:sty m:val="p"/>
+          </m:rPr>
+          <w:rPr>
+            <w:rFonts w:ascii="Cambria Math" w:hAnsi="Cambria Math"/>
+          </w:rPr>
+          <m:t>+</m:t>
+        </m:r>
+        <m:sSub>
+          <m:sSubPr>
+            <m:ctrlPr>
+              <w:rPr>
+                <w:rFonts w:ascii="Cambria Math" w:hAnsi="Cambria Math"/>
+              </w:rPr>
+            </m:ctrlPr>
+          </m:sSubPr>
+          <m:e>
+            <m:r>
+              <w:rPr>
+                <w:rFonts w:ascii="Cambria Math" w:hAnsi="Cambria Math"/>
+              </w:rPr>
+              <m:t>β</m:t>
+            </m:r>
+          </m:e>
+          <m:sub>
+            <m:r>
+              <w:rPr>
+                <w:rFonts w:ascii="Cambria Math" w:hAnsi="Cambria Math"/>
+              </w:rPr>
+              <m:t>2</m:t>
+            </m:r>
+          </m:sub>
+        </m:sSub>
+        <m:r>
+          <m:rPr>
+            <m:sty m:val="p"/>
+          </m:rPr>
+          <w:rPr>
+            <w:rFonts w:ascii="Cambria Math" w:hAnsi="Cambria Math"/>
+          </w:rPr>
+          <m:t xml:space="preserve"> </m:t>
+        </m:r>
+        <m:r>
+          <m:rPr>
+            <m:sty m:val="p"/>
+          </m:rPr>
+          <w:rPr>
+            <w:rFonts w:ascii="Cambria Math" w:hAnsi="Cambria Math"/>
+          </w:rPr>
+          <m:t>total_penalties</m:t>
+        </m:r>
+        <m:r>
+          <w:rPr>
+            <w:rFonts w:ascii="Cambria Math" w:eastAsiaTheme="minorEastAsia" w:hAnsi="Cambria Math"/>
+          </w:rPr>
+          <m:t>+ε</m:t>
+        </m:r>
+      </m:oMath>
+      <w:r>
+        <w:t>. The dataset has 309 players.</w:t>
+      </w:r>
+    </w:p>
+    <w:p>
+      <w:pPr>
+        <w:pStyle w:val="ListParagraph"/>
+        <w:rPr>
+          <w:color w:val="FF0000"/>
+          <w:lang w:val="nb-NO"/>
+        </w:rPr>
+      </w:pPr>
+      <w:r>
+        <w:rPr>
+          <w:b/>
+          <w:bCs/>
+          <w:lang w:val="nb-NO"/>
+        </w:rPr>
+        <w:t>H</w:t>
+      </w:r>
+      <w:r>
+        <w:rPr>
+          <w:b/>
+          <w:bCs/>
+          <w:vertAlign w:val="subscript"/>
+          <w:lang w:val="nb-NO"/>
+        </w:rPr>
+        <w:t>0</w:t>
+      </w:r>
+      <w:r>
+        <w:rPr>
+          <w:b/>
+          <w:bCs/>
+          <w:lang w:val="nb-NO"/>
+        </w:rPr>
+        <w:t xml:space="preserve">: </w:t>
+      </w:r>
+      <w:r>
+        <w:rPr>
+          <w:color w:val="FF0000"/>
+          <w:lang w:val="nb-NO"/>
+        </w:rPr>
+        <w:t xml:space="preserve"> </w:t>
+      </w:r>
+      <m:oMath>
+        <m:sSub>
+          <m:sSubPr>
+            <m:ctrlPr>
+              <w:rPr>
+                <w:rFonts w:ascii="Cambria Math" w:hAnsi="Cambria Math"/>
+                <w:i/>
+                <w:color w:val="FF0000"/>
+              </w:rPr>
+            </m:ctrlPr>
+          </m:sSubPr>
+          <m:e>
+            <m:r>
+              <w:rPr>
+                <w:rFonts w:ascii="Cambria Math" w:hAnsi="Cambria Math"/>
+                <w:color w:val="FF0000"/>
+              </w:rPr>
+              <m:t>β</m:t>
+            </m:r>
+          </m:e>
+          <m:sub>
+            <m:r>
+              <w:rPr>
+                <w:rFonts w:ascii="Cambria Math" w:hAnsi="Cambria Math"/>
+                <w:color w:val="FF0000"/>
+              </w:rPr>
+              <m:t>1</m:t>
             </m:r>
           </m:sub>
         </m:sSub>
@@ -619,22 +1104,7 @@
                 <w:rFonts w:ascii="Cambria Math" w:hAnsi="Cambria Math"/>
                 <w:color w:val="FF0000"/>
               </w:rPr>
-              <m:t>total</m:t>
-            </m:r>
-            <m:r>
-              <w:rPr>
-                <w:rFonts w:ascii="Cambria Math" w:hAnsi="Cambria Math"/>
-                <w:color w:val="FF0000"/>
-                <w:lang w:val="nb-NO"/>
-              </w:rPr>
-              <m:t>_</m:t>
-            </m:r>
-            <m:r>
-              <w:rPr>
-                <w:rFonts w:ascii="Cambria Math" w:hAnsi="Cambria Math"/>
-                <w:color w:val="FF0000"/>
-              </w:rPr>
-              <m:t>penalties</m:t>
+              <m:t>2</m:t>
             </m:r>
           </m:sub>
         </m:sSub>
@@ -708,22 +1178,7 @@
                 <w:rFonts w:ascii="Cambria Math" w:hAnsi="Cambria Math"/>
                 <w:color w:val="FF0000"/>
               </w:rPr>
-              <m:t>total</m:t>
-            </m:r>
-            <m:r>
-              <w:rPr>
-                <w:rFonts w:ascii="Cambria Math" w:hAnsi="Cambria Math"/>
-                <w:color w:val="FF0000"/>
-                <w:lang w:val="nb-NO"/>
-              </w:rPr>
-              <m:t>_</m:t>
-            </m:r>
-            <m:r>
-              <w:rPr>
-                <w:rFonts w:ascii="Cambria Math" w:hAnsi="Cambria Math"/>
-                <w:color w:val="FF0000"/>
-              </w:rPr>
-              <m:t>offense</m:t>
+              <m:t>1</m:t>
             </m:r>
             <m:r>
               <w:rPr>
@@ -783,22 +1238,7 @@
                 <w:rFonts w:ascii="Cambria Math" w:hAnsi="Cambria Math"/>
                 <w:color w:val="FF0000"/>
               </w:rPr>
-              <m:t>total</m:t>
-            </m:r>
-            <m:r>
-              <w:rPr>
-                <w:rFonts w:ascii="Cambria Math" w:hAnsi="Cambria Math"/>
-                <w:color w:val="FF0000"/>
-                <w:lang w:val="nb-NO"/>
-              </w:rPr>
-              <m:t>_</m:t>
-            </m:r>
-            <m:r>
-              <w:rPr>
-                <w:rFonts w:ascii="Cambria Math" w:hAnsi="Cambria Math"/>
-                <w:color w:val="FF0000"/>
-              </w:rPr>
-              <m:t>penalties</m:t>
+              <m:t>2</m:t>
             </m:r>
           </m:sub>
         </m:sSub>
@@ -874,7 +1314,6 @@
                 <w:bCs/>
               </w:rPr>
             </w:pPr>
-            <w:proofErr w:type="spellStart"/>
             <w:r>
               <w:rPr>
                 <w:b/>
@@ -882,7 +1321,6 @@
               </w:rPr>
               <w:t>d.f.</w:t>
             </w:r>
-            <w:proofErr w:type="spellEnd"/>
           </w:p>
         </w:tc>
         <w:tc>
@@ -1067,23 +1505,13 @@
                 <w:color w:val="FF0000"/>
               </w:rPr>
             </w:pPr>
-            <w:proofErr w:type="spellStart"/>
             <w:r>
               <w:rPr>
                 <w:i/>
                 <w:iCs/>
                 <w:color w:val="FF0000"/>
               </w:rPr>
-              <w:t>SSModel</w:t>
-            </w:r>
-            <w:proofErr w:type="spellEnd"/>
-            <w:r>
-              <w:rPr>
-                <w:i/>
-                <w:iCs/>
-                <w:color w:val="FF0000"/>
-              </w:rPr>
-              <w:t>/k=</w:t>
+              <w:t>SSModel/k=</w:t>
             </w:r>
           </w:p>
           <w:p>
@@ -1157,23 +1585,13 @@
                 <w:color w:val="FF0000"/>
               </w:rPr>
             </w:pPr>
-            <w:proofErr w:type="spellStart"/>
             <w:r>
               <w:rPr>
                 <w:i/>
                 <w:iCs/>
                 <w:color w:val="FF0000"/>
               </w:rPr>
-              <w:t>MSModel</w:t>
-            </w:r>
-            <w:proofErr w:type="spellEnd"/>
-            <w:r>
-              <w:rPr>
-                <w:i/>
-                <w:iCs/>
-                <w:color w:val="FF0000"/>
-              </w:rPr>
-              <w:t>/MSE</w:t>
+              <w:t>MSModel/MSE</w:t>
             </w:r>
             <w:r>
               <w:rPr>
@@ -1529,41 +1947,13 @@
                 <w:color w:val="FF0000"/>
               </w:rPr>
             </w:pPr>
-            <w:proofErr w:type="spellStart"/>
             <w:r>
               <w:rPr>
                 <w:i/>
                 <w:iCs/>
                 <w:color w:val="FF0000"/>
               </w:rPr>
-              <w:t>SSModel</w:t>
-            </w:r>
-            <w:proofErr w:type="spellEnd"/>
-            <w:r>
-              <w:rPr>
-                <w:i/>
-                <w:iCs/>
-                <w:color w:val="FF0000"/>
-              </w:rPr>
-              <w:t xml:space="preserve"> + </w:t>
-            </w:r>
-            <w:proofErr w:type="spellStart"/>
-            <w:r>
-              <w:rPr>
-                <w:i/>
-                <w:iCs/>
-                <w:color w:val="FF0000"/>
-              </w:rPr>
-              <w:t>SSError</w:t>
-            </w:r>
-            <w:proofErr w:type="spellEnd"/>
-            <w:r>
-              <w:rPr>
-                <w:i/>
-                <w:iCs/>
-                <w:color w:val="FF0000"/>
-              </w:rPr>
-              <w:t xml:space="preserve"> = </w:t>
+              <w:t xml:space="preserve">SSModel + SSError = </w:t>
             </w:r>
             <w:r>
               <w:rPr>
@@ -1591,6 +1981,15 @@
           <w:color w:val="FF0000"/>
         </w:rPr>
       </w:pPr>
+    </w:p>
+    <w:p>
+      <w:pPr>
+        <w:rPr>
+          <w:b/>
+          <w:bCs/>
+          <w:color w:val="FF0000"/>
+        </w:rPr>
+      </w:pPr>
       <w:r>
         <w:rPr>
           <w:b/>
@@ -1669,11 +2068,54 @@
         <w:pStyle w:val="ListParagraph"/>
         <w:numPr>
           <w:ilvl w:val="0"/>
-          <w:numId w:val="1"/>
+          <w:numId w:val="2"/>
         </w:numPr>
       </w:pPr>
       <w:r>
-        <w:t xml:space="preserve">  The below scatterplot shows total_penalties against total_offense with a regression line. Based on this plot what do you expect the correlation between total_penalties and total_offense to be?</w:t>
+        <w:t xml:space="preserve">  </w:t>
+      </w:r>
+      <w:r>
+        <w:t xml:space="preserve">The scatterplot below shows </w:t>
+      </w:r>
+      <w:r>
+        <w:rPr>
+          <w:i/>
+          <w:iCs/>
+        </w:rPr>
+        <w:t>total_penalties</w:t>
+      </w:r>
+      <w:r>
+        <w:t xml:space="preserve"> against </w:t>
+      </w:r>
+      <w:r>
+        <w:rPr>
+          <w:i/>
+          <w:iCs/>
+        </w:rPr>
+        <w:t>total_offense</w:t>
+      </w:r>
+      <w:r>
+        <w:t xml:space="preserve"> with a regression line. Based on this plot do you expect a strong correlation between </w:t>
+      </w:r>
+      <w:r>
+        <w:rPr>
+          <w:i/>
+          <w:iCs/>
+        </w:rPr>
+        <w:t>total_penalties</w:t>
+      </w:r>
+      <w:r>
+        <w:t xml:space="preserve"> and </w:t>
+      </w:r>
+      <w:r>
+        <w:rPr>
+          <w:i/>
+          <w:iCs/>
+        </w:rPr>
+        <w:t>total_offense</w:t>
+      </w:r>
+      <w:r>
+        <w:t>, will it be positive or negative?</w:t>
       </w:r>
     </w:p>
     <w:p>
@@ -1682,26 +2124,26 @@
           <w:noProof/>
         </w:rPr>
         <w:drawing>
-          <wp:anchor distT="0" distB="0" distL="114300" distR="114300" simplePos="0" relativeHeight="251659264" behindDoc="0" locked="0" layoutInCell="1" allowOverlap="1" wp14:anchorId="78C05D60" wp14:editId="06CB379F">
+          <wp:anchor distT="0" distB="0" distL="114300" distR="114300" simplePos="0" relativeHeight="251662336" behindDoc="0" locked="0" layoutInCell="1" allowOverlap="1" wp14:anchorId="74005752" wp14:editId="30273186">
             <wp:simplePos x="0" y="0"/>
             <wp:positionH relativeFrom="column">
-              <wp:posOffset>2714625</wp:posOffset>
+              <wp:posOffset>2657475</wp:posOffset>
             </wp:positionH>
             <wp:positionV relativeFrom="paragraph">
-              <wp:posOffset>6350</wp:posOffset>
+              <wp:posOffset>52070</wp:posOffset>
             </wp:positionV>
-            <wp:extent cx="3576955" cy="2729230"/>
-            <wp:effectExtent l="0" t="0" r="4445" b="1270"/>
+            <wp:extent cx="3599815" cy="2047875"/>
+            <wp:effectExtent l="0" t="0" r="0" b="0"/>
             <wp:wrapThrough wrapText="bothSides">
               <wp:wrapPolygon edited="0">
                 <wp:start x="0" y="0"/>
-                <wp:lineTo x="0" y="21510"/>
-                <wp:lineTo x="21550" y="21510"/>
-                <wp:lineTo x="21550" y="0"/>
+                <wp:lineTo x="0" y="21433"/>
+                <wp:lineTo x="21490" y="21433"/>
+                <wp:lineTo x="21490" y="0"/>
                 <wp:lineTo x="0" y="0"/>
               </wp:wrapPolygon>
             </wp:wrapThrough>
-            <wp:docPr id="74721523" name="Picture 5" descr="A graph with a line and a line&#10;&#10;Description automatically generated"/>
+            <wp:docPr id="823059389" name="Picture 5" descr="A graph with a line and dots&#10;&#10;Description automatically generated"/>
             <wp:cNvGraphicFramePr>
               <a:graphicFrameLocks xmlns:a="http://schemas.openxmlformats.org/drawingml/2006/main" noChangeAspect="1"/>
             </wp:cNvGraphicFramePr>
@@ -1709,7 +2151,7 @@
               <a:graphicData uri="http://schemas.openxmlformats.org/drawingml/2006/picture">
                 <pic:pic xmlns:pic="http://schemas.openxmlformats.org/drawingml/2006/picture">
                   <pic:nvPicPr>
-                    <pic:cNvPr id="74721523" name="Picture 5" descr="A graph with a line and a line&#10;&#10;Description automatically generated"/>
+                    <pic:cNvPr id="823059389" name="Picture 5" descr="A graph with a line and dots&#10;&#10;Description automatically generated"/>
                     <pic:cNvPicPr/>
                   </pic:nvPicPr>
                   <pic:blipFill>
@@ -1727,7 +2169,7 @@
                   <pic:spPr>
                     <a:xfrm>
                       <a:off x="0" y="0"/>
-                      <a:ext cx="3576955" cy="2729230"/>
+                      <a:ext cx="3599815" cy="2047875"/>
                     </a:xfrm>
                     <a:prstGeom prst="rect">
                       <a:avLst/>
@@ -1784,11 +2226,8 @@
         <w:pStyle w:val="ListParagraph"/>
       </w:pPr>
     </w:p>
-    <w:p>
-      <w:pPr>
-        <w:pStyle w:val="ListParagraph"/>
-      </w:pPr>
-    </w:p>
+    <w:p/>
+    <w:p/>
     <w:p/>
     <w:p>
       <w:pPr>
@@ -1806,7 +2245,7 @@
         <w:pStyle w:val="ListParagraph"/>
         <w:numPr>
           <w:ilvl w:val="0"/>
-          <w:numId w:val="1"/>
+          <w:numId w:val="2"/>
         </w:numPr>
       </w:pPr>
       <w:r>
@@ -1814,16 +2253,30 @@
         <w:t xml:space="preserve">Using a correlation of </w:t>
       </w:r>
       <w:r>
-        <w:t>0.7341583</w:t>
-      </w:r>
-      <w:r>
-        <w:t>,</w:t>
-      </w:r>
-      <w:r>
-        <w:t xml:space="preserve"> t</w:t>
-      </w:r>
-      <w:r>
-        <w:t xml:space="preserve">est the significance of the correlation between the total_offense and the total_penalties of a player. Provide an interpretation of the results. </w:t>
+        <w:t>0.734</w:t>
+      </w:r>
+      <w:r>
+        <w:t xml:space="preserve">, test the significance of the correlation between the </w:t>
+      </w:r>
+      <w:r>
+        <w:rPr>
+          <w:i/>
+          <w:iCs/>
+        </w:rPr>
+        <w:t>total_offense</w:t>
+      </w:r>
+      <w:r>
+        <w:t xml:space="preserve"> and the </w:t>
+      </w:r>
+      <w:r>
+        <w:rPr>
+          <w:i/>
+          <w:iCs/>
+        </w:rPr>
+        <w:t>total_penalties</w:t>
+      </w:r>
+      <w:r>
+        <w:t xml:space="preserve"> of a player. Provide an interpretation of the results. The dataset has 309 players.</w:t>
       </w:r>
     </w:p>
     <w:p>
@@ -1835,12 +2288,14 @@
           <w:bCs/>
           <w:iCs/>
           <w:color w:val="FF0000"/>
+          <w:lang w:val="nb-NO"/>
         </w:rPr>
       </w:pPr>
       <w:r>
         <w:rPr>
           <w:b/>
           <w:bCs/>
+          <w:lang w:val="nb-NO"/>
         </w:rPr>
         <w:t>H</w:t>
       </w:r>
@@ -1849,6 +2304,7 @@
           <w:b/>
           <w:bCs/>
           <w:vertAlign w:val="subscript"/>
+          <w:lang w:val="nb-NO"/>
         </w:rPr>
         <w:t>0</w:t>
       </w:r>
@@ -1856,6 +2312,7 @@
         <w:rPr>
           <w:b/>
           <w:bCs/>
+          <w:lang w:val="nb-NO"/>
         </w:rPr>
         <w:t xml:space="preserve">: </w:t>
       </w:r>
@@ -1865,13 +2322,22 @@
             <w:rFonts w:ascii="Cambria Math" w:hAnsi="Cambria Math"/>
             <w:color w:val="FF0000"/>
           </w:rPr>
-          <m:t>ρ=0</m:t>
+          <m:t>ρ</m:t>
+        </m:r>
+        <m:r>
+          <w:rPr>
+            <w:rFonts w:ascii="Cambria Math" w:hAnsi="Cambria Math"/>
+            <w:color w:val="FF0000"/>
+            <w:lang w:val="nb-NO"/>
+          </w:rPr>
+          <m:t>=0</m:t>
         </m:r>
       </m:oMath>
       <w:r>
         <w:rPr>
           <w:b/>
           <w:bCs/>
+          <w:lang w:val="nb-NO"/>
         </w:rPr>
         <w:tab/>
       </w:r>
@@ -1879,6 +2345,7 @@
         <w:rPr>
           <w:b/>
           <w:bCs/>
+          <w:lang w:val="nb-NO"/>
         </w:rPr>
         <w:tab/>
       </w:r>
@@ -1886,6 +2353,7 @@
         <w:rPr>
           <w:b/>
           <w:bCs/>
+          <w:lang w:val="nb-NO"/>
         </w:rPr>
         <w:tab/>
         <w:t>H</w:t>
@@ -1895,6 +2363,7 @@
           <w:b/>
           <w:bCs/>
           <w:vertAlign w:val="subscript"/>
+          <w:lang w:val="nb-NO"/>
         </w:rPr>
         <w:t>a</w:t>
       </w:r>
@@ -1902,6 +2371,7 @@
         <w:rPr>
           <w:b/>
           <w:bCs/>
+          <w:lang w:val="nb-NO"/>
         </w:rPr>
         <w:t xml:space="preserve">: </w:t>
       </w:r>
@@ -1911,13 +2381,22 @@
             <w:rFonts w:ascii="Cambria Math" w:hAnsi="Cambria Math"/>
             <w:color w:val="FF0000"/>
           </w:rPr>
-          <m:t>ρ ≠0</m:t>
+          <m:t>ρ</m:t>
+        </m:r>
+        <m:r>
+          <w:rPr>
+            <w:rFonts w:ascii="Cambria Math" w:hAnsi="Cambria Math"/>
+            <w:color w:val="FF0000"/>
+            <w:lang w:val="nb-NO"/>
+          </w:rPr>
+          <m:t xml:space="preserve"> ≠0</m:t>
         </m:r>
       </m:oMath>
       <w:r>
         <w:rPr>
           <w:rFonts w:eastAsiaTheme="minorEastAsia"/>
           <w:color w:val="FF0000"/>
+          <w:lang w:val="nb-NO"/>
         </w:rPr>
         <w:tab/>
       </w:r>
@@ -1925,6 +2404,7 @@
         <w:rPr>
           <w:rFonts w:eastAsiaTheme="minorEastAsia"/>
           <w:color w:val="FF0000"/>
+          <w:lang w:val="nb-NO"/>
         </w:rPr>
         <w:tab/>
       </w:r>
@@ -1934,7 +2414,15 @@
             <w:rFonts w:ascii="Cambria Math" w:hAnsi="Cambria Math"/>
             <w:color w:val="FF0000"/>
           </w:rPr>
-          <m:t>t=</m:t>
+          <m:t>t</m:t>
+        </m:r>
+        <m:r>
+          <w:rPr>
+            <w:rFonts w:ascii="Cambria Math" w:hAnsi="Cambria Math"/>
+            <w:color w:val="FF0000"/>
+            <w:lang w:val="nb-NO"/>
+          </w:rPr>
+          <m:t>=</m:t>
         </m:r>
         <m:f>
           <m:fPr>
@@ -1974,7 +2462,15 @@
                     <w:rFonts w:ascii="Cambria Math" w:hAnsi="Cambria Math"/>
                     <w:color w:val="FF0000"/>
                   </w:rPr>
-                  <m:t>n-2</m:t>
+                  <m:t>n</m:t>
+                </m:r>
+                <m:r>
+                  <w:rPr>
+                    <w:rFonts w:ascii="Cambria Math" w:hAnsi="Cambria Math"/>
+                    <w:color w:val="FF0000"/>
+                    <w:lang w:val="nb-NO"/>
+                  </w:rPr>
+                  <m:t>-2</m:t>
                 </m:r>
               </m:e>
             </m:rad>
@@ -1998,6 +2494,7 @@
                   <w:rPr>
                     <w:rFonts w:ascii="Cambria Math" w:hAnsi="Cambria Math"/>
                     <w:color w:val="FF0000"/>
+                    <w:lang w:val="nb-NO"/>
                   </w:rPr>
                   <m:t>1-</m:t>
                 </m:r>
@@ -2026,6 +2523,7 @@
                       <w:rPr>
                         <w:rFonts w:ascii="Cambria Math" w:hAnsi="Cambria Math"/>
                         <w:color w:val="FF0000"/>
+                        <w:lang w:val="nb-NO"/>
                       </w:rPr>
                       <m:t>2</m:t>
                     </m:r>
@@ -2039,15 +2537,9 @@
           <w:rPr>
             <w:rFonts w:ascii="Cambria Math" w:eastAsiaTheme="minorEastAsia" w:hAnsi="Cambria Math"/>
             <w:color w:val="FF0000"/>
+            <w:lang w:val="nb-NO"/>
           </w:rPr>
-          <m:t xml:space="preserve"> </m:t>
-        </m:r>
-        <m:r>
-          <w:rPr>
-            <w:rFonts w:ascii="Cambria Math" w:eastAsiaTheme="minorEastAsia" w:hAnsi="Cambria Math"/>
-            <w:color w:val="FF0000"/>
-          </w:rPr>
-          <m:t>=</m:t>
+          <m:t xml:space="preserve"> =</m:t>
         </m:r>
         <m:f>
           <m:fPr>
@@ -2065,6 +2557,7 @@
               <w:rPr>
                 <w:rFonts w:ascii="Cambria Math" w:eastAsiaTheme="minorEastAsia" w:hAnsi="Cambria Math"/>
                 <w:color w:val="FF0000"/>
+                <w:lang w:val="nb-NO"/>
               </w:rPr>
               <m:t>0.73</m:t>
             </m:r>
@@ -2086,15 +2579,9 @@
                   <w:rPr>
                     <w:rFonts w:ascii="Cambria Math" w:eastAsiaTheme="minorEastAsia" w:hAnsi="Cambria Math"/>
                     <w:color w:val="FF0000"/>
+                    <w:lang w:val="nb-NO"/>
                   </w:rPr>
-                  <m:t>309</m:t>
-                </m:r>
-                <m:r>
-                  <w:rPr>
-                    <w:rFonts w:ascii="Cambria Math" w:eastAsiaTheme="minorEastAsia" w:hAnsi="Cambria Math"/>
-                    <w:color w:val="FF0000"/>
-                  </w:rPr>
-                  <m:t>-2</m:t>
+                  <m:t>309-2</m:t>
                 </m:r>
               </m:e>
             </m:rad>
@@ -2118,6 +2605,7 @@
                   <w:rPr>
                     <w:rFonts w:ascii="Cambria Math" w:eastAsiaTheme="minorEastAsia" w:hAnsi="Cambria Math"/>
                     <w:color w:val="FF0000"/>
+                    <w:lang w:val="nb-NO"/>
                   </w:rPr>
                   <m:t>1-</m:t>
                 </m:r>
@@ -2137,6 +2625,7 @@
                       <w:rPr>
                         <w:rFonts w:ascii="Cambria Math" w:eastAsiaTheme="minorEastAsia" w:hAnsi="Cambria Math"/>
                         <w:color w:val="FF0000"/>
+                        <w:lang w:val="nb-NO"/>
                       </w:rPr>
                       <m:t>0.73</m:t>
                     </m:r>
@@ -2146,6 +2635,7 @@
                       <w:rPr>
                         <w:rFonts w:ascii="Cambria Math" w:eastAsiaTheme="minorEastAsia" w:hAnsi="Cambria Math"/>
                         <w:color w:val="FF0000"/>
+                        <w:lang w:val="nb-NO"/>
                       </w:rPr>
                       <m:t>2</m:t>
                     </m:r>
@@ -2159,6 +2649,7 @@
           <w:rPr>
             <w:rFonts w:ascii="Cambria Math" w:eastAsiaTheme="minorEastAsia" w:hAnsi="Cambria Math"/>
             <w:color w:val="FF0000"/>
+            <w:lang w:val="nb-NO"/>
           </w:rPr>
           <m:t>=</m:t>
         </m:r>
@@ -2170,7 +2661,28 @@
             <w:rFonts w:ascii="Cambria Math" w:eastAsiaTheme="minorEastAsia" w:hAnsi="Cambria Math"/>
             <w:color w:val="FF0000"/>
           </w:rPr>
-          <m:t>18.71</m:t>
+          <m:t>18</m:t>
+        </m:r>
+        <m:r>
+          <m:rPr>
+            <m:sty m:val="bi"/>
+          </m:rPr>
+          <w:rPr>
+            <w:rFonts w:ascii="Cambria Math" w:eastAsiaTheme="minorEastAsia" w:hAnsi="Cambria Math"/>
+            <w:color w:val="FF0000"/>
+            <w:lang w:val="nb-NO"/>
+          </w:rPr>
+          <m:t>.</m:t>
+        </m:r>
+        <m:r>
+          <m:rPr>
+            <m:sty m:val="bi"/>
+          </m:rPr>
+          <w:rPr>
+            <w:rFonts w:ascii="Cambria Math" w:eastAsiaTheme="minorEastAsia" w:hAnsi="Cambria Math"/>
+            <w:color w:val="FF0000"/>
+          </w:rPr>
+          <m:t>71</m:t>
         </m:r>
       </m:oMath>
     </w:p>
@@ -2300,11 +2812,12 @@
         <w:pStyle w:val="ListParagraph"/>
         <w:numPr>
           <w:ilvl w:val="0"/>
-          <w:numId w:val="1"/>
+          <w:numId w:val="2"/>
         </w:numPr>
-      </w:pPr>
-      <w:r>
-        <w:t>Could it be concluded that having more penalties increases the skill and success of a player in the form of HPI?</w:t>
+        <w:jc w:val="both"/>
+      </w:pPr>
+      <w:r>
+        <w:t>Could it be concluded that having more penalties impacts the success of a player in the form of HPI?</w:t>
       </w:r>
     </w:p>
     <w:p>
@@ -2360,7 +2873,7 @@
 </file>
 
 <file path=word/endnotes.xml><?xml version="1.0" encoding="utf-8"?>
-<w:endnotes xmlns:wpc="http://schemas.microsoft.com/office/word/2010/wordprocessingCanvas" xmlns:cx="http://schemas.microsoft.com/office/drawing/2014/chartex" xmlns:cx1="http://schemas.microsoft.com/office/drawing/2015/9/8/chartex" xmlns:cx2="http://schemas.microsoft.com/office/drawing/2015/10/21/chartex" xmlns:cx3="http://schemas.microsoft.com/office/drawing/2016/5/9/chartex" xmlns:cx4="http://schemas.microsoft.com/office/drawing/2016/5/10/chartex" xmlns:cx5="http://schemas.microsoft.com/office/drawing/2016/5/11/chartex" xmlns:cx6="http://schemas.microsoft.com/office/drawing/2016/5/12/chartex" xmlns:cx7="http://schemas.microsoft.com/office/drawing/2016/5/13/chartex" xmlns:cx8="http://schemas.microsoft.com/office/drawing/2016/5/14/chartex" xmlns:mc="http://schemas.openxmlformats.org/markup-compatibility/2006" xmlns:aink="http://schemas.microsoft.com/office/drawing/2016/ink" xmlns:am3d="http://schemas.microsoft.com/office/drawing/2017/model3d" xmlns:o="urn:schemas-microsoft-com:office:office" xmlns:oel="http://schemas.microsoft.com/office/2019/extlst" xmlns:r="http://schemas.openxmlformats.org/officeDocument/2006/relationships" xmlns:m="http://schemas.openxmlformats.org/officeDocument/2006/math" xmlns:v="urn:schemas-microsoft-com:vml" xmlns:wp14="http://schemas.microsoft.com/office/word/2010/wordprocessingDrawing" xmlns:wp="http://schemas.openxmlformats.org/drawingml/2006/wordprocessingDrawing" xmlns:w10="urn:schemas-microsoft-com:office:word" xmlns:w="http://schemas.openxmlformats.org/wordprocessingml/2006/main" xmlns:w14="http://schemas.microsoft.com/office/word/2010/wordml" xmlns:w15="http://schemas.microsoft.com/office/word/2012/wordml" xmlns:w16cex="http://schemas.microsoft.com/office/word/2018/wordml/cex" xmlns:w16cid="http://schemas.microsoft.com/office/word/2016/wordml/cid" xmlns:w16="http://schemas.microsoft.com/office/word/2018/wordml" xmlns:w16sdtdh="http://schemas.microsoft.com/office/word/2020/wordml/sdtdatahash" xmlns:w16se="http://schemas.microsoft.com/office/word/2015/wordml/symex" xmlns:wpg="http://schemas.microsoft.com/office/word/2010/wordprocessingGroup" xmlns:wpi="http://schemas.microsoft.com/office/word/2010/wordprocessingInk" xmlns:wne="http://schemas.microsoft.com/office/word/2006/wordml" xmlns:wps="http://schemas.microsoft.com/office/word/2010/wordprocessingShape" mc:Ignorable="w14 w15 w16se w16cid w16 w16cex w16sdtdh wp14">
+<w:endnotes xmlns:wpc="http://schemas.microsoft.com/office/word/2010/wordprocessingCanvas" xmlns:cx="http://schemas.microsoft.com/office/drawing/2014/chartex" xmlns:cx1="http://schemas.microsoft.com/office/drawing/2015/9/8/chartex" xmlns:cx2="http://schemas.microsoft.com/office/drawing/2015/10/21/chartex" xmlns:cx3="http://schemas.microsoft.com/office/drawing/2016/5/9/chartex" xmlns:cx4="http://schemas.microsoft.com/office/drawing/2016/5/10/chartex" xmlns:cx5="http://schemas.microsoft.com/office/drawing/2016/5/11/chartex" xmlns:cx6="http://schemas.microsoft.com/office/drawing/2016/5/12/chartex" xmlns:cx7="http://schemas.microsoft.com/office/drawing/2016/5/13/chartex" xmlns:cx8="http://schemas.microsoft.com/office/drawing/2016/5/14/chartex" xmlns:mc="http://schemas.openxmlformats.org/markup-compatibility/2006" xmlns:aink="http://schemas.microsoft.com/office/drawing/2016/ink" xmlns:am3d="http://schemas.microsoft.com/office/drawing/2017/model3d" xmlns:o="urn:schemas-microsoft-com:office:office" xmlns:oel="http://schemas.microsoft.com/office/2019/extlst" xmlns:r="http://schemas.openxmlformats.org/officeDocument/2006/relationships" xmlns:m="http://schemas.openxmlformats.org/officeDocument/2006/math" xmlns:v="urn:schemas-microsoft-com:vml" xmlns:wp14="http://schemas.microsoft.com/office/word/2010/wordprocessingDrawing" xmlns:wp="http://schemas.openxmlformats.org/drawingml/2006/wordprocessingDrawing" xmlns:w10="urn:schemas-microsoft-com:office:word" xmlns:w="http://schemas.openxmlformats.org/wordprocessingml/2006/main" xmlns:w14="http://schemas.microsoft.com/office/word/2010/wordml" xmlns:w15="http://schemas.microsoft.com/office/word/2012/wordml" xmlns:w16cex="http://schemas.microsoft.com/office/word/2018/wordml/cex" xmlns:w16cid="http://schemas.microsoft.com/office/word/2016/wordml/cid" xmlns:w16="http://schemas.microsoft.com/office/word/2018/wordml" xmlns:w16du="http://schemas.microsoft.com/office/word/2023/wordml/word16du" xmlns:w16sdtdh="http://schemas.microsoft.com/office/word/2020/wordml/sdtdatahash" xmlns:w16se="http://schemas.microsoft.com/office/word/2015/wordml/symex" xmlns:wpg="http://schemas.microsoft.com/office/word/2010/wordprocessingGroup" xmlns:wpi="http://schemas.microsoft.com/office/word/2010/wordprocessingInk" xmlns:wne="http://schemas.microsoft.com/office/word/2006/wordml" xmlns:wps="http://schemas.microsoft.com/office/word/2010/wordprocessingShape" mc:Ignorable="w14 w15 w16se w16cid w16 w16cex w16sdtdh w16du wp14">
   <w:endnote w:type="separator" w:id="-1">
     <w:p>
       <w:r>
@@ -2379,7 +2892,7 @@
 </file>
 
 <file path=word/footnotes.xml><?xml version="1.0" encoding="utf-8"?>
-<w:footnotes xmlns:wpc="http://schemas.microsoft.com/office/word/2010/wordprocessingCanvas" xmlns:cx="http://schemas.microsoft.com/office/drawing/2014/chartex" xmlns:cx1="http://schemas.microsoft.com/office/drawing/2015/9/8/chartex" xmlns:cx2="http://schemas.microsoft.com/office/drawing/2015/10/21/chartex" xmlns:cx3="http://schemas.microsoft.com/office/drawing/2016/5/9/chartex" xmlns:cx4="http://schemas.microsoft.com/office/drawing/2016/5/10/chartex" xmlns:cx5="http://schemas.microsoft.com/office/drawing/2016/5/11/chartex" xmlns:cx6="http://schemas.microsoft.com/office/drawing/2016/5/12/chartex" xmlns:cx7="http://schemas.microsoft.com/office/drawing/2016/5/13/chartex" xmlns:cx8="http://schemas.microsoft.com/office/drawing/2016/5/14/chartex" xmlns:mc="http://schemas.openxmlformats.org/markup-compatibility/2006" xmlns:aink="http://schemas.microsoft.com/office/drawing/2016/ink" xmlns:am3d="http://schemas.microsoft.com/office/drawing/2017/model3d" xmlns:o="urn:schemas-microsoft-com:office:office" xmlns:oel="http://schemas.microsoft.com/office/2019/extlst" xmlns:r="http://schemas.openxmlformats.org/officeDocument/2006/relationships" xmlns:m="http://schemas.openxmlformats.org/officeDocument/2006/math" xmlns:v="urn:schemas-microsoft-com:vml" xmlns:wp14="http://schemas.microsoft.com/office/word/2010/wordprocessingDrawing" xmlns:wp="http://schemas.openxmlformats.org/drawingml/2006/wordprocessingDrawing" xmlns:w10="urn:schemas-microsoft-com:office:word" xmlns:w="http://schemas.openxmlformats.org/wordprocessingml/2006/main" xmlns:w14="http://schemas.microsoft.com/office/word/2010/wordml" xmlns:w15="http://schemas.microsoft.com/office/word/2012/wordml" xmlns:w16cex="http://schemas.microsoft.com/office/word/2018/wordml/cex" xmlns:w16cid="http://schemas.microsoft.com/office/word/2016/wordml/cid" xmlns:w16="http://schemas.microsoft.com/office/word/2018/wordml" xmlns:w16sdtdh="http://schemas.microsoft.com/office/word/2020/wordml/sdtdatahash" xmlns:w16se="http://schemas.microsoft.com/office/word/2015/wordml/symex" xmlns:wpg="http://schemas.microsoft.com/office/word/2010/wordprocessingGroup" xmlns:wpi="http://schemas.microsoft.com/office/word/2010/wordprocessingInk" xmlns:wne="http://schemas.microsoft.com/office/word/2006/wordml" xmlns:wps="http://schemas.microsoft.com/office/word/2010/wordprocessingShape" mc:Ignorable="w14 w15 w16se w16cid w16 w16cex w16sdtdh wp14">
+<w:footnotes xmlns:wpc="http://schemas.microsoft.com/office/word/2010/wordprocessingCanvas" xmlns:cx="http://schemas.microsoft.com/office/drawing/2014/chartex" xmlns:cx1="http://schemas.microsoft.com/office/drawing/2015/9/8/chartex" xmlns:cx2="http://schemas.microsoft.com/office/drawing/2015/10/21/chartex" xmlns:cx3="http://schemas.microsoft.com/office/drawing/2016/5/9/chartex" xmlns:cx4="http://schemas.microsoft.com/office/drawing/2016/5/10/chartex" xmlns:cx5="http://schemas.microsoft.com/office/drawing/2016/5/11/chartex" xmlns:cx6="http://schemas.microsoft.com/office/drawing/2016/5/12/chartex" xmlns:cx7="http://schemas.microsoft.com/office/drawing/2016/5/13/chartex" xmlns:cx8="http://schemas.microsoft.com/office/drawing/2016/5/14/chartex" xmlns:mc="http://schemas.openxmlformats.org/markup-compatibility/2006" xmlns:aink="http://schemas.microsoft.com/office/drawing/2016/ink" xmlns:am3d="http://schemas.microsoft.com/office/drawing/2017/model3d" xmlns:o="urn:schemas-microsoft-com:office:office" xmlns:oel="http://schemas.microsoft.com/office/2019/extlst" xmlns:r="http://schemas.openxmlformats.org/officeDocument/2006/relationships" xmlns:m="http://schemas.openxmlformats.org/officeDocument/2006/math" xmlns:v="urn:schemas-microsoft-com:vml" xmlns:wp14="http://schemas.microsoft.com/office/word/2010/wordprocessingDrawing" xmlns:wp="http://schemas.openxmlformats.org/drawingml/2006/wordprocessingDrawing" xmlns:w10="urn:schemas-microsoft-com:office:word" xmlns:w="http://schemas.openxmlformats.org/wordprocessingml/2006/main" xmlns:w14="http://schemas.microsoft.com/office/word/2010/wordml" xmlns:w15="http://schemas.microsoft.com/office/word/2012/wordml" xmlns:w16cex="http://schemas.microsoft.com/office/word/2018/wordml/cex" xmlns:w16cid="http://schemas.microsoft.com/office/word/2016/wordml/cid" xmlns:w16="http://schemas.microsoft.com/office/word/2018/wordml" xmlns:w16du="http://schemas.microsoft.com/office/word/2023/wordml/word16du" xmlns:w16sdtdh="http://schemas.microsoft.com/office/word/2020/wordml/sdtdatahash" xmlns:w16se="http://schemas.microsoft.com/office/word/2015/wordml/symex" xmlns:wpg="http://schemas.microsoft.com/office/word/2010/wordprocessingGroup" xmlns:wpi="http://schemas.microsoft.com/office/word/2010/wordprocessingInk" xmlns:wne="http://schemas.microsoft.com/office/word/2006/wordml" xmlns:wps="http://schemas.microsoft.com/office/word/2010/wordprocessingShape" mc:Ignorable="w14 w15 w16se w16cid w16 w16cex w16sdtdh w16du wp14">
   <w:footnote w:type="separator" w:id="-1">
     <w:p>
       <w:r>
@@ -2398,7 +2911,7 @@
 </file>
 
 <file path=word/header1.xml><?xml version="1.0" encoding="utf-8"?>
-<w:hdr xmlns:wpc="http://schemas.microsoft.com/office/word/2010/wordprocessingCanvas" xmlns:cx="http://schemas.microsoft.com/office/drawing/2014/chartex" xmlns:cx1="http://schemas.microsoft.com/office/drawing/2015/9/8/chartex" xmlns:cx2="http://schemas.microsoft.com/office/drawing/2015/10/21/chartex" xmlns:cx3="http://schemas.microsoft.com/office/drawing/2016/5/9/chartex" xmlns:cx4="http://schemas.microsoft.com/office/drawing/2016/5/10/chartex" xmlns:cx5="http://schemas.microsoft.com/office/drawing/2016/5/11/chartex" xmlns:cx6="http://schemas.microsoft.com/office/drawing/2016/5/12/chartex" xmlns:cx7="http://schemas.microsoft.com/office/drawing/2016/5/13/chartex" xmlns:cx8="http://schemas.microsoft.com/office/drawing/2016/5/14/chartex" xmlns:mc="http://schemas.openxmlformats.org/markup-compatibility/2006" xmlns:aink="http://schemas.microsoft.com/office/drawing/2016/ink" xmlns:am3d="http://schemas.microsoft.com/office/drawing/2017/model3d" xmlns:o="urn:schemas-microsoft-com:office:office" xmlns:oel="http://schemas.microsoft.com/office/2019/extlst" xmlns:r="http://schemas.openxmlformats.org/officeDocument/2006/relationships" xmlns:m="http://schemas.openxmlformats.org/officeDocument/2006/math" xmlns:v="urn:schemas-microsoft-com:vml" xmlns:wp14="http://schemas.microsoft.com/office/word/2010/wordprocessingDrawing" xmlns:wp="http://schemas.openxmlformats.org/drawingml/2006/wordprocessingDrawing" xmlns:w10="urn:schemas-microsoft-com:office:word" xmlns:w="http://schemas.openxmlformats.org/wordprocessingml/2006/main" xmlns:w14="http://schemas.microsoft.com/office/word/2010/wordml" xmlns:w15="http://schemas.microsoft.com/office/word/2012/wordml" xmlns:w16cex="http://schemas.microsoft.com/office/word/2018/wordml/cex" xmlns:w16cid="http://schemas.microsoft.com/office/word/2016/wordml/cid" xmlns:w16="http://schemas.microsoft.com/office/word/2018/wordml" xmlns:w16sdtdh="http://schemas.microsoft.com/office/word/2020/wordml/sdtdatahash" xmlns:w16se="http://schemas.microsoft.com/office/word/2015/wordml/symex" xmlns:wpg="http://schemas.microsoft.com/office/word/2010/wordprocessingGroup" xmlns:wpi="http://schemas.microsoft.com/office/word/2010/wordprocessingInk" xmlns:wne="http://schemas.microsoft.com/office/word/2006/wordml" xmlns:wps="http://schemas.microsoft.com/office/word/2010/wordprocessingShape" mc:Ignorable="w14 w15 w16se w16cid w16 w16cex w16sdtdh wp14">
+<w:hdr xmlns:wpc="http://schemas.microsoft.com/office/word/2010/wordprocessingCanvas" xmlns:cx="http://schemas.microsoft.com/office/drawing/2014/chartex" xmlns:cx1="http://schemas.microsoft.com/office/drawing/2015/9/8/chartex" xmlns:cx2="http://schemas.microsoft.com/office/drawing/2015/10/21/chartex" xmlns:cx3="http://schemas.microsoft.com/office/drawing/2016/5/9/chartex" xmlns:cx4="http://schemas.microsoft.com/office/drawing/2016/5/10/chartex" xmlns:cx5="http://schemas.microsoft.com/office/drawing/2016/5/11/chartex" xmlns:cx6="http://schemas.microsoft.com/office/drawing/2016/5/12/chartex" xmlns:cx7="http://schemas.microsoft.com/office/drawing/2016/5/13/chartex" xmlns:cx8="http://schemas.microsoft.com/office/drawing/2016/5/14/chartex" xmlns:mc="http://schemas.openxmlformats.org/markup-compatibility/2006" xmlns:aink="http://schemas.microsoft.com/office/drawing/2016/ink" xmlns:am3d="http://schemas.microsoft.com/office/drawing/2017/model3d" xmlns:o="urn:schemas-microsoft-com:office:office" xmlns:oel="http://schemas.microsoft.com/office/2019/extlst" xmlns:r="http://schemas.openxmlformats.org/officeDocument/2006/relationships" xmlns:m="http://schemas.openxmlformats.org/officeDocument/2006/math" xmlns:v="urn:schemas-microsoft-com:vml" xmlns:wp14="http://schemas.microsoft.com/office/word/2010/wordprocessingDrawing" xmlns:wp="http://schemas.openxmlformats.org/drawingml/2006/wordprocessingDrawing" xmlns:w10="urn:schemas-microsoft-com:office:word" xmlns:w="http://schemas.openxmlformats.org/wordprocessingml/2006/main" xmlns:w14="http://schemas.microsoft.com/office/word/2010/wordml" xmlns:w15="http://schemas.microsoft.com/office/word/2012/wordml" xmlns:w16cex="http://schemas.microsoft.com/office/word/2018/wordml/cex" xmlns:w16cid="http://schemas.microsoft.com/office/word/2016/wordml/cid" xmlns:w16="http://schemas.microsoft.com/office/word/2018/wordml" xmlns:w16du="http://schemas.microsoft.com/office/word/2023/wordml/word16du" xmlns:w16sdtdh="http://schemas.microsoft.com/office/word/2020/wordml/sdtdatahash" xmlns:w16se="http://schemas.microsoft.com/office/word/2015/wordml/symex" xmlns:wpg="http://schemas.microsoft.com/office/word/2010/wordprocessingGroup" xmlns:wpi="http://schemas.microsoft.com/office/word/2010/wordprocessingInk" xmlns:wne="http://schemas.microsoft.com/office/word/2006/wordml" xmlns:wps="http://schemas.microsoft.com/office/word/2010/wordprocessingShape" mc:Ignorable="w14 w15 w16se w16cid w16 w16cex w16sdtdh w16du wp14">
   <w:p>
     <w:pPr>
       <w:pStyle w:val="Header"/>
@@ -2431,7 +2944,7 @@
 </file>
 
 <file path=word/numbering.xml><?xml version="1.0" encoding="utf-8"?>
-<w:numbering xmlns:wpc="http://schemas.microsoft.com/office/word/2010/wordprocessingCanvas" xmlns:cx="http://schemas.microsoft.com/office/drawing/2014/chartex" xmlns:cx1="http://schemas.microsoft.com/office/drawing/2015/9/8/chartex" xmlns:cx2="http://schemas.microsoft.com/office/drawing/2015/10/21/chartex" xmlns:cx3="http://schemas.microsoft.com/office/drawing/2016/5/9/chartex" xmlns:cx4="http://schemas.microsoft.com/office/drawing/2016/5/10/chartex" xmlns:cx5="http://schemas.microsoft.com/office/drawing/2016/5/11/chartex" xmlns:cx6="http://schemas.microsoft.com/office/drawing/2016/5/12/chartex" xmlns:cx7="http://schemas.microsoft.com/office/drawing/2016/5/13/chartex" xmlns:cx8="http://schemas.microsoft.com/office/drawing/2016/5/14/chartex" xmlns:mc="http://schemas.openxmlformats.org/markup-compatibility/2006" xmlns:aink="http://schemas.microsoft.com/office/drawing/2016/ink" xmlns:am3d="http://schemas.microsoft.com/office/drawing/2017/model3d" xmlns:o="urn:schemas-microsoft-com:office:office" xmlns:oel="http://schemas.microsoft.com/office/2019/extlst" xmlns:r="http://schemas.openxmlformats.org/officeDocument/2006/relationships" xmlns:m="http://schemas.openxmlformats.org/officeDocument/2006/math" xmlns:v="urn:schemas-microsoft-com:vml" xmlns:wp14="http://schemas.microsoft.com/office/word/2010/wordprocessingDrawing" xmlns:wp="http://schemas.openxmlformats.org/drawingml/2006/wordprocessingDrawing" xmlns:w10="urn:schemas-microsoft-com:office:word" xmlns:w="http://schemas.openxmlformats.org/wordprocessingml/2006/main" xmlns:w14="http://schemas.microsoft.com/office/word/2010/wordml" xmlns:w15="http://schemas.microsoft.com/office/word/2012/wordml" xmlns:w16cex="http://schemas.microsoft.com/office/word/2018/wordml/cex" xmlns:w16cid="http://schemas.microsoft.com/office/word/2016/wordml/cid" xmlns:w16="http://schemas.microsoft.com/office/word/2018/wordml" xmlns:w16sdtdh="http://schemas.microsoft.com/office/word/2020/wordml/sdtdatahash" xmlns:w16se="http://schemas.microsoft.com/office/word/2015/wordml/symex" xmlns:wpg="http://schemas.microsoft.com/office/word/2010/wordprocessingGroup" xmlns:wpi="http://schemas.microsoft.com/office/word/2010/wordprocessingInk" xmlns:wne="http://schemas.microsoft.com/office/word/2006/wordml" xmlns:wps="http://schemas.microsoft.com/office/word/2010/wordprocessingShape" mc:Ignorable="w14 w15 w16se w16cid w16 w16cex w16sdtdh wp14">
+<w:numbering xmlns:wpc="http://schemas.microsoft.com/office/word/2010/wordprocessingCanvas" xmlns:cx="http://schemas.microsoft.com/office/drawing/2014/chartex" xmlns:cx1="http://schemas.microsoft.com/office/drawing/2015/9/8/chartex" xmlns:cx2="http://schemas.microsoft.com/office/drawing/2015/10/21/chartex" xmlns:cx3="http://schemas.microsoft.com/office/drawing/2016/5/9/chartex" xmlns:cx4="http://schemas.microsoft.com/office/drawing/2016/5/10/chartex" xmlns:cx5="http://schemas.microsoft.com/office/drawing/2016/5/11/chartex" xmlns:cx6="http://schemas.microsoft.com/office/drawing/2016/5/12/chartex" xmlns:cx7="http://schemas.microsoft.com/office/drawing/2016/5/13/chartex" xmlns:cx8="http://schemas.microsoft.com/office/drawing/2016/5/14/chartex" xmlns:mc="http://schemas.openxmlformats.org/markup-compatibility/2006" xmlns:aink="http://schemas.microsoft.com/office/drawing/2016/ink" xmlns:am3d="http://schemas.microsoft.com/office/drawing/2017/model3d" xmlns:o="urn:schemas-microsoft-com:office:office" xmlns:oel="http://schemas.microsoft.com/office/2019/extlst" xmlns:r="http://schemas.openxmlformats.org/officeDocument/2006/relationships" xmlns:m="http://schemas.openxmlformats.org/officeDocument/2006/math" xmlns:v="urn:schemas-microsoft-com:vml" xmlns:wp14="http://schemas.microsoft.com/office/word/2010/wordprocessingDrawing" xmlns:wp="http://schemas.openxmlformats.org/drawingml/2006/wordprocessingDrawing" xmlns:w10="urn:schemas-microsoft-com:office:word" xmlns:w="http://schemas.openxmlformats.org/wordprocessingml/2006/main" xmlns:w14="http://schemas.microsoft.com/office/word/2010/wordml" xmlns:w15="http://schemas.microsoft.com/office/word/2012/wordml" xmlns:w16cex="http://schemas.microsoft.com/office/word/2018/wordml/cex" xmlns:w16cid="http://schemas.microsoft.com/office/word/2016/wordml/cid" xmlns:w16="http://schemas.microsoft.com/office/word/2018/wordml" xmlns:w16du="http://schemas.microsoft.com/office/word/2023/wordml/word16du" xmlns:w16sdtdh="http://schemas.microsoft.com/office/word/2020/wordml/sdtdatahash" xmlns:w16se="http://schemas.microsoft.com/office/word/2015/wordml/symex" xmlns:wpg="http://schemas.microsoft.com/office/word/2010/wordprocessingGroup" xmlns:wpi="http://schemas.microsoft.com/office/word/2010/wordprocessingInk" xmlns:wne="http://schemas.microsoft.com/office/word/2006/wordml" xmlns:wps="http://schemas.microsoft.com/office/word/2010/wordprocessingShape" mc:Ignorable="w14 w15 w16se w16cid w16 w16cex w16sdtdh w16du wp14">
   <w:abstractNum w:abstractNumId="0" w15:restartNumberingAfterBreak="0">
     <w:nsid w:val="351B14CF"/>
     <w:multiLevelType w:val="hybridMultilevel"/>
@@ -2518,14 +3031,103 @@
       </w:pPr>
     </w:lvl>
   </w:abstractNum>
+  <w:abstractNum w:abstractNumId="1" w15:restartNumberingAfterBreak="0">
+    <w:nsid w:val="56B231B3"/>
+    <w:multiLevelType w:val="hybridMultilevel"/>
+    <w:tmpl w:val="D02E2AEC"/>
+    <w:lvl w:ilvl="0" w:tplc="0409000F">
+      <w:start w:val="1"/>
+      <w:numFmt w:val="decimal"/>
+      <w:lvlText w:val="%1."/>
+      <w:lvlJc w:val="left"/>
+      <w:pPr>
+        <w:ind w:left="360" w:hanging="360"/>
+      </w:pPr>
+    </w:lvl>
+    <w:lvl w:ilvl="1" w:tplc="04090019">
+      <w:start w:val="1"/>
+      <w:numFmt w:val="lowerLetter"/>
+      <w:lvlText w:val="%2."/>
+      <w:lvlJc w:val="left"/>
+      <w:pPr>
+        <w:ind w:left="1440" w:hanging="360"/>
+      </w:pPr>
+    </w:lvl>
+    <w:lvl w:ilvl="2" w:tplc="0409001B" w:tentative="1">
+      <w:start w:val="1"/>
+      <w:numFmt w:val="lowerRoman"/>
+      <w:lvlText w:val="%3."/>
+      <w:lvlJc w:val="right"/>
+      <w:pPr>
+        <w:ind w:left="2160" w:hanging="180"/>
+      </w:pPr>
+    </w:lvl>
+    <w:lvl w:ilvl="3" w:tplc="0409000F" w:tentative="1">
+      <w:start w:val="1"/>
+      <w:numFmt w:val="decimal"/>
+      <w:lvlText w:val="%4."/>
+      <w:lvlJc w:val="left"/>
+      <w:pPr>
+        <w:ind w:left="2880" w:hanging="360"/>
+      </w:pPr>
+    </w:lvl>
+    <w:lvl w:ilvl="4" w:tplc="04090019" w:tentative="1">
+      <w:start w:val="1"/>
+      <w:numFmt w:val="lowerLetter"/>
+      <w:lvlText w:val="%5."/>
+      <w:lvlJc w:val="left"/>
+      <w:pPr>
+        <w:ind w:left="3600" w:hanging="360"/>
+      </w:pPr>
+    </w:lvl>
+    <w:lvl w:ilvl="5" w:tplc="0409001B" w:tentative="1">
+      <w:start w:val="1"/>
+      <w:numFmt w:val="lowerRoman"/>
+      <w:lvlText w:val="%6."/>
+      <w:lvlJc w:val="right"/>
+      <w:pPr>
+        <w:ind w:left="4320" w:hanging="180"/>
+      </w:pPr>
+    </w:lvl>
+    <w:lvl w:ilvl="6" w:tplc="0409000F" w:tentative="1">
+      <w:start w:val="1"/>
+      <w:numFmt w:val="decimal"/>
+      <w:lvlText w:val="%7."/>
+      <w:lvlJc w:val="left"/>
+      <w:pPr>
+        <w:ind w:left="5040" w:hanging="360"/>
+      </w:pPr>
+    </w:lvl>
+    <w:lvl w:ilvl="7" w:tplc="04090019" w:tentative="1">
+      <w:start w:val="1"/>
+      <w:numFmt w:val="lowerLetter"/>
+      <w:lvlText w:val="%8."/>
+      <w:lvlJc w:val="left"/>
+      <w:pPr>
+        <w:ind w:left="5760" w:hanging="360"/>
+      </w:pPr>
+    </w:lvl>
+    <w:lvl w:ilvl="8" w:tplc="0409001B" w:tentative="1">
+      <w:start w:val="1"/>
+      <w:numFmt w:val="lowerRoman"/>
+      <w:lvlText w:val="%9."/>
+      <w:lvlJc w:val="right"/>
+      <w:pPr>
+        <w:ind w:left="6480" w:hanging="180"/>
+      </w:pPr>
+    </w:lvl>
+  </w:abstractNum>
   <w:num w:numId="1" w16cid:durableId="624579600">
     <w:abstractNumId w:val="0"/>
+  </w:num>
+  <w:num w:numId="2" w16cid:durableId="1886257857">
+    <w:abstractNumId w:val="1"/>
   </w:num>
 </w:numbering>
 </file>
 
 <file path=word/styles.xml><?xml version="1.0" encoding="utf-8"?>
-<w:styles xmlns:mc="http://schemas.openxmlformats.org/markup-compatibility/2006" xmlns:r="http://schemas.openxmlformats.org/officeDocument/2006/relationships" xmlns:w="http://schemas.openxmlformats.org/wordprocessingml/2006/main" xmlns:w14="http://schemas.microsoft.com/office/word/2010/wordml" xmlns:w15="http://schemas.microsoft.com/office/word/2012/wordml" xmlns:w16cex="http://schemas.microsoft.com/office/word/2018/wordml/cex" xmlns:w16cid="http://schemas.microsoft.com/office/word/2016/wordml/cid" xmlns:w16="http://schemas.microsoft.com/office/word/2018/wordml" xmlns:w16sdtdh="http://schemas.microsoft.com/office/word/2020/wordml/sdtdatahash" xmlns:w16se="http://schemas.microsoft.com/office/word/2015/wordml/symex" mc:Ignorable="w14 w15 w16se w16cid w16 w16cex w16sdtdh">
+<w:styles xmlns:mc="http://schemas.openxmlformats.org/markup-compatibility/2006" xmlns:r="http://schemas.openxmlformats.org/officeDocument/2006/relationships" xmlns:w="http://schemas.openxmlformats.org/wordprocessingml/2006/main" xmlns:w14="http://schemas.microsoft.com/office/word/2010/wordml" xmlns:w15="http://schemas.microsoft.com/office/word/2012/wordml" xmlns:w16cex="http://schemas.microsoft.com/office/word/2018/wordml/cex" xmlns:w16cid="http://schemas.microsoft.com/office/word/2016/wordml/cid" xmlns:w16="http://schemas.microsoft.com/office/word/2018/wordml" xmlns:w16du="http://schemas.microsoft.com/office/word/2023/wordml/word16du" xmlns:w16sdtdh="http://schemas.microsoft.com/office/word/2020/wordml/sdtdatahash" xmlns:w16se="http://schemas.microsoft.com/office/word/2015/wordml/symex" mc:Ignorable="w14 w15 w16se w16cid w16 w16cex w16sdtdh w16du">
   <w:docDefaults>
     <w:rPrDefault>
       <w:rPr>
@@ -3033,6 +3635,16 @@
       <w14:ligatures w14:val="none"/>
     </w:rPr>
   </w:style>
+  <w:style w:type="character" w:styleId="PlaceholderText">
+    <w:name w:val="Placeholder Text"/>
+    <w:basedOn w:val="DefaultParagraphFont"/>
+    <w:uiPriority w:val="99"/>
+    <w:semiHidden/>
+    <w:rsid w:val="00A95FED"/>
+    <w:rPr>
+      <w:color w:val="666666"/>
+    </w:rPr>
+  </w:style>
 </w:styles>
 </file>
 

</xml_diff>